<commit_message>
fix osi Office HA
</commit_message>
<xml_diff>
--- a/2024-2025/Office/05_osi/osi.docx
+++ b/2024-2025/Office/05_osi/osi.docx
@@ -78,173 +78,174 @@
       </w:r>
     </w:p>
     <w:p>
+      <w:bookmarkStart w:id="0" w:name="_GoBack"/>
+      <w:bookmarkEnd w:id="0"/>
+      <w:r>
+        <w:lastRenderedPageBreak/>
+        <w:t xml:space="preserve">Az Open Systems </w:t>
+      </w:r>
+      <w:proofErr w:type="spellStart"/>
+      <w:r>
+        <w:t>Interconnection</w:t>
+      </w:r>
+      <w:proofErr w:type="spellEnd"/>
+      <w:r>
+        <w:t xml:space="preserve"> </w:t>
+      </w:r>
+      <w:proofErr w:type="spellStart"/>
+      <w:r>
+        <w:t>Reference</w:t>
+      </w:r>
+      <w:proofErr w:type="spellEnd"/>
+      <w:r>
+        <w:t xml:space="preserve"> </w:t>
+      </w:r>
+      <w:proofErr w:type="spellStart"/>
+      <w:r>
+        <w:t>Model</w:t>
+      </w:r>
+      <w:proofErr w:type="spellEnd"/>
+      <w:r>
+        <w:t xml:space="preserve">, magyarul a Nyílt rendszerek összekapcsolása referenciamodellje (OSI-modell vagy OSI-referenciamodell) egy </w:t>
+      </w:r>
+      <w:r>
+        <w:t xml:space="preserve"> </w:t>
+      </w:r>
+      <w:r>
+        <w:t xml:space="preserve">rétegekbe szervezett rendszer absztrakt leírása, amely a számítógépek kommunikációjához szükséges hálózati protokollt határozza meg, s amelyet az Open Systems </w:t>
+      </w:r>
+      <w:proofErr w:type="spellStart"/>
+      <w:r>
+        <w:t>Interconnection</w:t>
+      </w:r>
+      <w:proofErr w:type="spellEnd"/>
+      <w:r>
+        <w:t xml:space="preserve"> javaslatban foglalt össze. A leírást gyakran az OSI hétrétegű modellje néven is emlegetik.</w:t>
+      </w:r>
+    </w:p>
+    <w:p>
+      <w:pPr>
+        <w:pStyle w:val="osicimsor1"/>
+      </w:pPr>
+      <w:r>
+        <w:t>Céljai</w:t>
+      </w:r>
+    </w:p>
+    <w:p>
+      <w:r>
+        <w:t>Az OSI modellje a különböző protokollok által nyújtott funkciókat egymásra épülő rétegekbe sorolja. Minden réteg csak és kizárólag az alsóbb rétegek által nyújtott funkciókra támaszkodhat, és az általa megvalósított funkciókat pedig csak felette lévő réteg számára nyújthatja. A rendszert, amelyben a protokollok viselkedését az egymásra épülő rétegek valósítják meg, gyakran nevezik 'protokoll veremnek' vagy 'veremnek'. A protokoll verem mind hardver szinten, mind pedig szoftveresen is megvalósítható, vagy a két megoldás keverékeként is. Tipikusan csak az alsóbb rétegek azok, amelyeket hardver szinten (is) megvalósítanak, míg a felsőbb rétegek szoftveresen kerülnek megvalósításra.</w:t>
+      </w:r>
+    </w:p>
+    <w:p>
+      <w:r>
+        <w:t>Ez az OSI modell alapvetően meghatározó volt a számítástechnika és hálózatokkal foglalkozó ipar számára. A legfontosabb eredmény az volt, hogy olyan specifikációkat határoztak meg, amelyek pontosan leírták, hogyan léphet egy réteg</w:t>
+      </w:r>
+      <w:r>
+        <w:t xml:space="preserve"> </w:t>
+      </w:r>
+      <w:r>
+        <w:t xml:space="preserve"> kapcsolatba egy másik réteggel. Ez azt jelenti a gyakorlatban, hogy egy gyártó által írt réteg programja együtt tud működni egy másik gyártó által készített programmal (feltéve, hogy az előírásokat mindketten pontosan betartották). Az említett specifikációkat a TCP/IP közösség a </w:t>
+      </w:r>
+      <w:proofErr w:type="spellStart"/>
+      <w:r>
+        <w:t>Requests</w:t>
+      </w:r>
+      <w:proofErr w:type="spellEnd"/>
+      <w:r>
+        <w:t xml:space="preserve"> </w:t>
+      </w:r>
+      <w:proofErr w:type="spellStart"/>
+      <w:r>
+        <w:t>for</w:t>
+      </w:r>
+      <w:proofErr w:type="spellEnd"/>
+      <w:r>
+        <w:t xml:space="preserve"> </w:t>
+      </w:r>
+      <w:proofErr w:type="spellStart"/>
+      <w:r>
+        <w:t>Comments</w:t>
+      </w:r>
+      <w:proofErr w:type="spellEnd"/>
+      <w:r>
+        <w:t xml:space="preserve"> vagy „RFC”-k néven ismeri. Az OSI közösségben használt szabványokat itt lehet megtalálni: ISO szabványok.</w:t>
+      </w:r>
+    </w:p>
+    <w:p>
+      <w:r>
+        <w:t xml:space="preserve">Az OSI referencia modellje, a hét réteg hierarchikus rendszere meghatározza a két számítógép közötti kommunikáció feltételeit. A modellt az International Organization </w:t>
+      </w:r>
+      <w:proofErr w:type="spellStart"/>
+      <w:r>
+        <w:t>for</w:t>
+      </w:r>
+      <w:proofErr w:type="spellEnd"/>
+      <w:r>
+        <w:t xml:space="preserve"> </w:t>
+      </w:r>
+      <w:proofErr w:type="spellStart"/>
+      <w:r>
+        <w:t>Standardization</w:t>
+      </w:r>
+      <w:proofErr w:type="spellEnd"/>
+      <w:r>
+        <w:t xml:space="preserve"> az ISO 7498-1 számú szabványában írta le. A cél az volt, hogy megengedje a hálózati együttműködést különböző gyártók különböző termékei között, különböző platformok alkalmazása esetén, anélkül, hogy lényeges lenne, melyik elemet ki gyártotta, illetve készítette. Az 1970-es évek végéig az ISO az OSI modellt javasolta, mint hálózati szabványt.</w:t>
+      </w:r>
+    </w:p>
+    <w:p>
+      <w:r>
+        <w:t>Természetesen, időközben a TCP/IP is terjedni</w:t>
+      </w:r>
+      <w:r>
+        <w:t xml:space="preserve">  </w:t>
+      </w:r>
+      <w:r>
+        <w:t>kezdett. A TCP/IP az ARPANET alapjául szolgált, és innen fejlődött ki az internet. (A legfontosabb különbségeket a TCP/IP és az ARPANET között, lásd RFC 871.)</w:t>
+      </w:r>
+    </w:p>
+    <w:p>
+      <w:r>
+        <w:t xml:space="preserve">Ma a teljes OSI modell egy részhalmazát használják csak. Széles körben elterjedt nézet, hogy a specifikáció túlzottan bonyolult, és a teljes modell </w:t>
+      </w:r>
+      <w:r>
+        <w:lastRenderedPageBreak/>
+        <w:t>megvalósítása nagyon időigényes lenne, ennek ellenére nagyon sokan támogatják a teljes modell megvalósítását.</w:t>
+      </w:r>
+    </w:p>
+    <w:p>
+      <w:r>
+        <w:t xml:space="preserve">Másik oldalról, többen úgy érzik, hogy </w:t>
+      </w:r>
+      <w:r>
+        <w:t xml:space="preserve"> </w:t>
+      </w:r>
+      <w:r>
+        <w:t>az ISO alapú hálózati fejlesztéseket mielőbb be kellene fejezni, mert így komoly károk</w:t>
+      </w:r>
+      <w:r>
+        <w:t xml:space="preserve"> </w:t>
+      </w:r>
+      <w:r>
+        <w:t xml:space="preserve"> előzhetők meg.</w:t>
+      </w:r>
+    </w:p>
+    <w:p>
+      <w:pPr>
+        <w:pStyle w:val="osicimsor1"/>
+      </w:pPr>
+      <w:r>
+        <w:t>Az OSI rétegek definiálása</w:t>
+      </w:r>
+    </w:p>
+    <w:p>
       <w:pPr>
         <w:pStyle w:val="osicimsor2"/>
       </w:pPr>
-    </w:p>
-    <w:p>
-      <w:r>
-        <w:t xml:space="preserve">Az Open Systems </w:t>
-      </w:r>
-      <w:proofErr w:type="spellStart"/>
-      <w:r>
-        <w:t>Interconnection</w:t>
-      </w:r>
-      <w:proofErr w:type="spellEnd"/>
-      <w:r>
-        <w:t xml:space="preserve"> </w:t>
-      </w:r>
-      <w:proofErr w:type="spellStart"/>
-      <w:r>
-        <w:t>Reference</w:t>
-      </w:r>
-      <w:proofErr w:type="spellEnd"/>
-      <w:r>
-        <w:t xml:space="preserve"> </w:t>
-      </w:r>
-      <w:proofErr w:type="spellStart"/>
-      <w:r>
-        <w:t>Model</w:t>
-      </w:r>
-      <w:proofErr w:type="spellEnd"/>
-      <w:r>
-        <w:t xml:space="preserve">, magyarul a Nyílt rendszerek összekapcsolása referenciamodellje (OSI-modell vagy OSI-referenciamodell) egy </w:t>
-      </w:r>
-      <w:r>
-        <w:t xml:space="preserve"> </w:t>
-      </w:r>
-      <w:r>
-        <w:t xml:space="preserve">rétegekbe szervezett rendszer absztrakt leírása, amely a számítógépek kommunikációjához szükséges hálózati protokollt határozza meg, s amelyet az Open Systems </w:t>
-      </w:r>
-      <w:proofErr w:type="spellStart"/>
-      <w:r>
-        <w:t>Interconnection</w:t>
-      </w:r>
-      <w:proofErr w:type="spellEnd"/>
-      <w:r>
-        <w:t xml:space="preserve"> javaslatban foglalt össze. A leírást gyakran az OSI hétrétegű modellje néven is emlegetik.</w:t>
-      </w:r>
-    </w:p>
-    <w:p>
-      <w:pPr>
-        <w:pStyle w:val="osicimsor1"/>
-      </w:pPr>
-      <w:r>
-        <w:t>Céljai</w:t>
-      </w:r>
-    </w:p>
-    <w:p>
-      <w:r>
-        <w:t>Az OSI modellje a különböző protokollok által nyújtott funkciókat egymásra épülő rétegekbe sorolja. Minden réteg csak és kizárólag az alsóbb rétegek által nyújtott funkciókra támaszkodhat, és az általa megvalósított funkciókat pedig csak felette lévő réteg számára nyújthatja. A rendszert, amelyben a protokollok viselkedését az egymásra épülő rétegek valósítják meg, gyakran nevezik 'protokoll veremnek' vagy 'veremnek'. A protokoll verem mind hardver szinten, mind pedig szoftveresen is megvalósítható, vagy a két megoldás keverékeként is. Tipikusan csak az alsóbb rétegek azok, amelyeket hardver szinten (is) megvalósítanak, míg a felsőbb rétegek szoftveresen kerülnek megvalósításra.</w:t>
-      </w:r>
-    </w:p>
-    <w:p>
-      <w:r>
-        <w:t>Ez az OSI modell alapvetően meghatározó volt a számítástechnika és hálózatokkal foglalkozó ipar számára. A legfontosabb eredmény az volt, hogy olyan specifikációkat határoztak meg, amelyek pontosan leírták, hogyan léphet egy réteg</w:t>
-      </w:r>
-      <w:r>
-        <w:t xml:space="preserve"> </w:t>
-      </w:r>
-      <w:r>
-        <w:t xml:space="preserve"> kapcsolatba egy másik réteggel. Ez azt jelenti a gyakorlatban, hogy egy gyártó által írt réteg programja együtt tud működni egy másik gyártó által készített programmal (feltéve, hogy az előírásokat mindketten pontosan betartották). Az említett specifikációkat a TCP/IP közösség a </w:t>
-      </w:r>
-      <w:proofErr w:type="spellStart"/>
-      <w:r>
-        <w:t>Requests</w:t>
-      </w:r>
-      <w:proofErr w:type="spellEnd"/>
-      <w:r>
-        <w:t xml:space="preserve"> </w:t>
-      </w:r>
-      <w:proofErr w:type="spellStart"/>
-      <w:r>
-        <w:t>for</w:t>
-      </w:r>
-      <w:proofErr w:type="spellEnd"/>
-      <w:r>
-        <w:t xml:space="preserve"> </w:t>
-      </w:r>
-      <w:proofErr w:type="spellStart"/>
-      <w:r>
-        <w:t>Comments</w:t>
-      </w:r>
-      <w:proofErr w:type="spellEnd"/>
-      <w:r>
-        <w:t xml:space="preserve"> vagy „RFC”-k néven ismeri. Az OSI közösségben használt szabványokat itt lehet megtalálni: ISO szabványok.</w:t>
-      </w:r>
-    </w:p>
-    <w:p>
-      <w:r>
-        <w:t xml:space="preserve">Az OSI referencia modellje, a hét réteg hierarchikus rendszere meghatározza a két számítógép közötti kommunikáció feltételeit. A modellt az International Organization </w:t>
-      </w:r>
-      <w:proofErr w:type="spellStart"/>
-      <w:r>
-        <w:t>for</w:t>
-      </w:r>
-      <w:proofErr w:type="spellEnd"/>
-      <w:r>
-        <w:t xml:space="preserve"> </w:t>
-      </w:r>
-      <w:proofErr w:type="spellStart"/>
-      <w:r>
-        <w:t>Standardization</w:t>
-      </w:r>
-      <w:proofErr w:type="spellEnd"/>
-      <w:r>
-        <w:t xml:space="preserve"> az ISO 7498-1 számú szabványában írta le. A cél az volt, hogy megengedje a hálózati együttműködést különböző gyártók különböző termékei között, különböző platformok alkalmazása esetén, anélkül, hogy lényeges lenne, melyik elemet ki gyártotta, illetve készítette. Az 1970-es évek végéig az ISO az OSI modellt javasolta, mint hálózati szabványt.</w:t>
-      </w:r>
-    </w:p>
-    <w:p>
-      <w:r>
-        <w:t>Természetesen, időközben a TCP/IP is terjedni</w:t>
-      </w:r>
-      <w:r>
-        <w:t xml:space="preserve">  </w:t>
-      </w:r>
-      <w:r>
-        <w:t>kezdett. A TCP/IP az ARPANET alapjául szolgált, és innen fejlődött ki az internet. (A legfontosabb különbségeket a TCP/IP és az ARPANET között, lásd RFC 871.)</w:t>
-      </w:r>
-    </w:p>
-    <w:p>
-      <w:r>
-        <w:lastRenderedPageBreak/>
-        <w:t>Ma a teljes OSI modell egy részhalmazát használják csak. Széles körben elterjedt nézet, hogy a specifikáció túlzottan bonyolult, és a teljes modell megvalósítása nagyon időigényes lenne, ennek ellenére nagyon sokan támogatják a teljes modell megvalósítását.</w:t>
-      </w:r>
-    </w:p>
-    <w:p>
-      <w:r>
-        <w:t xml:space="preserve">Másik oldalról, többen úgy érzik, hogy </w:t>
-      </w:r>
-      <w:r>
-        <w:t xml:space="preserve"> </w:t>
-      </w:r>
-      <w:r>
-        <w:t>az ISO alapú hálózati fejlesztéseket mielőbb be kellene fejezni, mert így komoly károk</w:t>
-      </w:r>
-      <w:r>
-        <w:t xml:space="preserve"> </w:t>
-      </w:r>
-      <w:r>
-        <w:t xml:space="preserve"> előzhetők meg.</w:t>
-      </w:r>
-    </w:p>
-    <w:p>
-      <w:pPr>
-        <w:pStyle w:val="osicimsor1"/>
-      </w:pPr>
-      <w:r>
-        <w:t>Az OSI rétegek definiálása</w:t>
-      </w:r>
-    </w:p>
-    <w:p>
-      <w:pPr>
-        <w:pStyle w:val="osicimsor2"/>
-      </w:pPr>
       <w:r>
         <w:t>Fizikai réteg</w:t>
       </w:r>
-      <w:bookmarkStart w:id="0" w:name="Fizikai"/>
-      <w:bookmarkEnd w:id="0"/>
+      <w:bookmarkStart w:id="1" w:name="Fizikai"/>
+      <w:bookmarkEnd w:id="1"/>
     </w:p>
     <w:p>
       <w:r>
@@ -334,8 +335,8 @@
       <w:r>
         <w:t>Adatkapcsolati réteg</w:t>
       </w:r>
-      <w:bookmarkStart w:id="1" w:name="Adatkapcsolati"/>
-      <w:bookmarkEnd w:id="1"/>
+      <w:bookmarkStart w:id="2" w:name="Adatkapcsolati"/>
+      <w:bookmarkEnd w:id="2"/>
     </w:p>
     <w:p>
       <w:r>
@@ -396,8 +397,8 @@
         <w:lastRenderedPageBreak/>
         <w:t>Hálózati réteg</w:t>
       </w:r>
-      <w:bookmarkStart w:id="2" w:name="Halozati"/>
-      <w:bookmarkEnd w:id="2"/>
+      <w:bookmarkStart w:id="3" w:name="Halozati"/>
+      <w:bookmarkEnd w:id="3"/>
     </w:p>
     <w:p>
       <w:r>
@@ -447,8 +448,8 @@
       <w:r>
         <w:t>Szállítási réteg</w:t>
       </w:r>
-      <w:bookmarkStart w:id="3" w:name="Szallitasi"/>
-      <w:bookmarkEnd w:id="3"/>
+      <w:bookmarkStart w:id="4" w:name="Szallitasi"/>
+      <w:bookmarkEnd w:id="4"/>
     </w:p>
     <w:p>
       <w:r>
@@ -484,8 +485,8 @@
       <w:r>
         <w:t>Viszony réteg</w:t>
       </w:r>
-      <w:bookmarkStart w:id="4" w:name="Viszony"/>
-      <w:bookmarkEnd w:id="4"/>
+      <w:bookmarkStart w:id="5" w:name="Viszony"/>
+      <w:bookmarkEnd w:id="5"/>
     </w:p>
     <w:p>
       <w:r>
@@ -513,8 +514,8 @@
       <w:r>
         <w:t>Megjelenítési réteg</w:t>
       </w:r>
-      <w:bookmarkStart w:id="5" w:name="Megjelenitesi"/>
-      <w:bookmarkEnd w:id="5"/>
+      <w:bookmarkStart w:id="6" w:name="Megjelenitesi"/>
+      <w:bookmarkEnd w:id="6"/>
     </w:p>
     <w:p>
       <w:r>
@@ -596,9 +597,7 @@
         <w:lastRenderedPageBreak/>
         <w:t>Alkalmazási réteg</w:t>
       </w:r>
-      <w:bookmarkStart w:id="6" w:name="Alkalmazasi"/>
-      <w:bookmarkStart w:id="7" w:name="_GoBack"/>
-      <w:bookmarkEnd w:id="6"/>
+      <w:bookmarkStart w:id="7" w:name="Alkalmazasi"/>
       <w:bookmarkEnd w:id="7"/>
     </w:p>
     <w:p>
@@ -682,6 +681,7 @@
         <w:docPartUnique/>
       </w:docPartObj>
     </w:sdtPr>
+    <w:sdtEndPr/>
     <w:sdtContent>
       <w:p>
         <w:pPr>
@@ -745,25 +745,51 @@
     <w:pPr>
       <w:pStyle w:val="lfej"/>
     </w:pPr>
-    <w:fldSimple w:instr=" STYLEREF  osi_cim  \* MERGEFORMAT ">
-      <w:r>
-        <w:rPr>
-          <w:noProof/>
-        </w:rPr>
-        <w:t>OSI-modell</w:t>
-      </w:r>
-    </w:fldSimple>
+    <w:r>
+      <w:fldChar w:fldCharType="begin"/>
+    </w:r>
+    <w:r>
+      <w:instrText xml:space="preserve"> STYLEREF  osi_cim  \* MERGEFORMAT </w:instrText>
+    </w:r>
+    <w:r>
+      <w:fldChar w:fldCharType="separate"/>
+    </w:r>
+    <w:r>
+      <w:rPr>
+        <w:noProof/>
+      </w:rPr>
+      <w:t>OSI-modell</w:t>
+    </w:r>
+    <w:r>
+      <w:rPr>
+        <w:noProof/>
+      </w:rPr>
+      <w:fldChar w:fldCharType="end"/>
+    </w:r>
     <w:r>
       <w:t xml:space="preserve"> - </w:t>
     </w:r>
-    <w:fldSimple w:instr=" STYLEREF  osi_cimsor1  \* MERGEFORMAT ">
-      <w:r>
-        <w:rPr>
-          <w:noProof/>
-        </w:rPr>
-        <w:t>Az OSI rétegek definiálása</w:t>
-      </w:r>
-    </w:fldSimple>
+    <w:r>
+      <w:fldChar w:fldCharType="begin"/>
+    </w:r>
+    <w:r>
+      <w:instrText xml:space="preserve"> STYLEREF  osi_cimsor1  \* MERGEFORMAT </w:instrText>
+    </w:r>
+    <w:r>
+      <w:fldChar w:fldCharType="separate"/>
+    </w:r>
+    <w:r>
+      <w:rPr>
+        <w:noProof/>
+      </w:rPr>
+      <w:t>Az OSI rétegek definiálása</w:t>
+    </w:r>
+    <w:r>
+      <w:rPr>
+        <w:noProof/>
+      </w:rPr>
+      <w:fldChar w:fldCharType="end"/>
+    </w:r>
   </w:p>
 </w:hdr>
 </file>
@@ -1177,7 +1203,7 @@
     <w:lsdException w:name="Table Web 2" w:semiHidden="1" w:unhideWhenUsed="1"/>
     <w:lsdException w:name="Table Web 3" w:semiHidden="1" w:unhideWhenUsed="1"/>
     <w:lsdException w:name="Balloon Text" w:semiHidden="1" w:unhideWhenUsed="1"/>
-    <w:lsdException w:name="Table Grid" w:semiHidden="1" w:uiPriority="59" w:unhideWhenUsed="1"/>
+    <w:lsdException w:name="Table Grid" w:uiPriority="59"/>
     <w:lsdException w:name="Table Theme" w:semiHidden="1" w:unhideWhenUsed="1"/>
     <w:lsdException w:name="Placeholder Text" w:semiHidden="1"/>
     <w:lsdException w:name="No Spacing" w:uiPriority="1" w:qFormat="1"/>

</xml_diff>